<commit_message>
modified ecu_program chart pdf and additions to ecu program source files
</commit_message>
<xml_diff>
--- a/Avionics/ECU Program Chart.docx
+++ b/Avionics/ECU Program Chart.docx
@@ -6,6 +6,271 @@
       <w:pPr>
         <w:ind w:left="720" w:firstLine="720"/>
       </w:pPr>
+      <w:r>
+        <w:rPr>
+          <w:b/>
+          <w:bCs/>
+          <w:noProof/>
+          <w:sz w:val="28"/>
+          <w:szCs w:val="28"/>
+        </w:rPr>
+        <mc:AlternateContent>
+          <mc:Choice Requires="wps">
+            <w:drawing>
+              <wp:anchor distT="0" distB="0" distL="114300" distR="114300" simplePos="0" relativeHeight="251691008" behindDoc="0" locked="0" layoutInCell="1" allowOverlap="1" wp14:anchorId="59A60E6C" wp14:editId="5D29DFAC">
+                <wp:simplePos x="0" y="0"/>
+                <wp:positionH relativeFrom="column">
+                  <wp:posOffset>7520367</wp:posOffset>
+                </wp:positionH>
+                <wp:positionV relativeFrom="paragraph">
+                  <wp:posOffset>4044625</wp:posOffset>
+                </wp:positionV>
+                <wp:extent cx="602166" cy="267629"/>
+                <wp:effectExtent l="0" t="0" r="0" b="0"/>
+                <wp:wrapNone/>
+                <wp:docPr id="6" name="Text Box 6"/>
+                <wp:cNvGraphicFramePr/>
+                <a:graphic xmlns:a="http://schemas.openxmlformats.org/drawingml/2006/main">
+                  <a:graphicData uri="http://schemas.microsoft.com/office/word/2010/wordprocessingShape">
+                    <wps:wsp>
+                      <wps:cNvSpPr txBox="1"/>
+                      <wps:spPr>
+                        <a:xfrm>
+                          <a:off x="0" y="0"/>
+                          <a:ext cx="602166" cy="267629"/>
+                        </a:xfrm>
+                        <a:prstGeom prst="rect">
+                          <a:avLst/>
+                        </a:prstGeom>
+                        <a:noFill/>
+                        <a:ln w="6350">
+                          <a:noFill/>
+                        </a:ln>
+                      </wps:spPr>
+                      <wps:txbx>
+                        <w:txbxContent>
+                          <w:p>
+                            <w:r>
+                              <w:t>Entry</w:t>
+                            </w:r>
+                          </w:p>
+                        </w:txbxContent>
+                      </wps:txbx>
+                      <wps:bodyPr rot="0" spcFirstLastPara="0" vertOverflow="overflow" horzOverflow="overflow" vert="horz" wrap="square" lIns="91440" tIns="45720" rIns="91440" bIns="45720" numCol="1" spcCol="0" rtlCol="0" fromWordArt="0" anchor="t" anchorCtr="0" forceAA="0" compatLnSpc="1">
+                        <a:prstTxWarp prst="textNoShape">
+                          <a:avLst/>
+                        </a:prstTxWarp>
+                        <a:noAutofit/>
+                      </wps:bodyPr>
+                    </wps:wsp>
+                  </a:graphicData>
+                </a:graphic>
+                <wp14:sizeRelH relativeFrom="margin">
+                  <wp14:pctWidth>0</wp14:pctWidth>
+                </wp14:sizeRelH>
+                <wp14:sizeRelV relativeFrom="margin">
+                  <wp14:pctHeight>0</wp14:pctHeight>
+                </wp14:sizeRelV>
+              </wp:anchor>
+            </w:drawing>
+          </mc:Choice>
+          <mc:Fallback>
+            <w:pict>
+              <v:shapetype w14:anchorId="59A60E6C" id="_x0000_t202" coordsize="21600,21600" o:spt="202" path="m,l,21600r21600,l21600,xe">
+                <v:stroke joinstyle="miter"/>
+                <v:path gradientshapeok="t" o:connecttype="rect"/>
+              </v:shapetype>
+              <v:shape id="Text Box 6" o:spid="_x0000_s1026" type="#_x0000_t202" style="position:absolute;left:0;text-align:left;margin-left:592.15pt;margin-top:318.45pt;width:47.4pt;height:21.05pt;z-index:251691008;visibility:visible;mso-wrap-style:square;mso-width-percent:0;mso-height-percent:0;mso-wrap-distance-left:9pt;mso-wrap-distance-top:0;mso-wrap-distance-right:9pt;mso-wrap-distance-bottom:0;mso-position-horizontal:absolute;mso-position-horizontal-relative:text;mso-position-vertical:absolute;mso-position-vertical-relative:text;mso-width-percent:0;mso-height-percent:0;mso-width-relative:margin;mso-height-relative:margin;v-text-anchor:top" o:gfxdata="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" filled="f" stroked="f" strokeweight=".5pt">
+                <v:textbox>
+                  <w:txbxContent>
+                    <w:p>
+                      <w:r>
+                        <w:t>Entry</w:t>
+                      </w:r>
+                    </w:p>
+                  </w:txbxContent>
+                </v:textbox>
+              </v:shape>
+            </w:pict>
+          </mc:Fallback>
+        </mc:AlternateContent>
+      </w:r>
+      <w:r>
+        <w:rPr>
+          <w:b/>
+          <w:bCs/>
+          <w:noProof/>
+          <w:sz w:val="28"/>
+          <w:szCs w:val="28"/>
+        </w:rPr>
+        <mc:AlternateContent>
+          <mc:Choice Requires="wps">
+            <w:drawing>
+              <wp:anchor distT="0" distB="0" distL="114300" distR="114300" simplePos="0" relativeHeight="251688960" behindDoc="0" locked="0" layoutInCell="1" allowOverlap="1" wp14:anchorId="7AB2B11A" wp14:editId="777DB4F1">
+                <wp:simplePos x="0" y="0"/>
+                <wp:positionH relativeFrom="column">
+                  <wp:posOffset>7506350</wp:posOffset>
+                </wp:positionH>
+                <wp:positionV relativeFrom="paragraph">
+                  <wp:posOffset>4315522</wp:posOffset>
+                </wp:positionV>
+                <wp:extent cx="560668" cy="0"/>
+                <wp:effectExtent l="25400" t="63500" r="0" b="76200"/>
+                <wp:wrapNone/>
+                <wp:docPr id="4" name="Straight Arrow Connector 4"/>
+                <wp:cNvGraphicFramePr/>
+                <a:graphic xmlns:a="http://schemas.openxmlformats.org/drawingml/2006/main">
+                  <a:graphicData uri="http://schemas.microsoft.com/office/word/2010/wordprocessingShape">
+                    <wps:wsp>
+                      <wps:cNvCnPr/>
+                      <wps:spPr>
+                        <a:xfrm flipH="1">
+                          <a:off x="0" y="0"/>
+                          <a:ext cx="560668" cy="0"/>
+                        </a:xfrm>
+                        <a:prstGeom prst="straightConnector1">
+                          <a:avLst/>
+                        </a:prstGeom>
+                        <a:ln>
+                          <a:tailEnd type="triangle"/>
+                        </a:ln>
+                      </wps:spPr>
+                      <wps:style>
+                        <a:lnRef idx="1">
+                          <a:schemeClr val="dk1"/>
+                        </a:lnRef>
+                        <a:fillRef idx="0">
+                          <a:schemeClr val="dk1"/>
+                        </a:fillRef>
+                        <a:effectRef idx="0">
+                          <a:schemeClr val="dk1"/>
+                        </a:effectRef>
+                        <a:fontRef idx="minor">
+                          <a:schemeClr val="tx1"/>
+                        </a:fontRef>
+                      </wps:style>
+                      <wps:bodyPr/>
+                    </wps:wsp>
+                  </a:graphicData>
+                </a:graphic>
+              </wp:anchor>
+            </w:drawing>
+          </mc:Choice>
+          <mc:Fallback>
+            <w:pict>
+              <v:shapetype w14:anchorId="16E199D0" id="_x0000_t32" coordsize="21600,21600" o:spt="32" o:oned="t" path="m,l21600,21600e" filled="f">
+                <v:path arrowok="t" fillok="f" o:connecttype="none"/>
+                <o:lock v:ext="edit" shapetype="t"/>
+              </v:shapetype>
+              <v:shape id="Straight Arrow Connector 4" o:spid="_x0000_s1026" type="#_x0000_t32" style="position:absolute;margin-left:591.05pt;margin-top:339.8pt;width:44.15pt;height:0;flip:x;z-index:251688960;visibility:visible;mso-wrap-style:square;mso-wrap-distance-left:9pt;mso-wrap-distance-top:0;mso-wrap-distance-right:9pt;mso-wrap-distance-bottom:0;mso-position-horizontal:absolute;mso-position-horizontal-relative:text;mso-position-vertical:absolute;mso-position-vertical-relative:text" o:gfxdata="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" strokecolor="black [3200]" strokeweight=".5pt">
+                <v:stroke endarrow="block" joinstyle="miter"/>
+              </v:shape>
+            </w:pict>
+          </mc:Fallback>
+        </mc:AlternateContent>
+      </w:r>
+      <w:r>
+        <w:rPr>
+          <w:b/>
+          <w:bCs/>
+          <w:noProof/>
+          <w:sz w:val="28"/>
+          <w:szCs w:val="28"/>
+        </w:rPr>
+        <mc:AlternateContent>
+          <mc:Choice Requires="wps">
+            <w:drawing>
+              <wp:anchor distT="0" distB="0" distL="114300" distR="114300" simplePos="0" relativeHeight="251687936" behindDoc="0" locked="0" layoutInCell="1" allowOverlap="1" wp14:anchorId="750A2566" wp14:editId="45966254">
+                <wp:simplePos x="0" y="0"/>
+                <wp:positionH relativeFrom="column">
+                  <wp:posOffset>6659137</wp:posOffset>
+                </wp:positionH>
+                <wp:positionV relativeFrom="paragraph">
+                  <wp:posOffset>3847171</wp:posOffset>
+                </wp:positionV>
+                <wp:extent cx="840105" cy="938251"/>
+                <wp:effectExtent l="0" t="0" r="10795" b="14605"/>
+                <wp:wrapNone/>
+                <wp:docPr id="1" name="Rounded Rectangle 1"/>
+                <wp:cNvGraphicFramePr/>
+                <a:graphic xmlns:a="http://schemas.openxmlformats.org/drawingml/2006/main">
+                  <a:graphicData uri="http://schemas.microsoft.com/office/word/2010/wordprocessingShape">
+                    <wps:wsp>
+                      <wps:cNvSpPr/>
+                      <wps:spPr>
+                        <a:xfrm>
+                          <a:off x="0" y="0"/>
+                          <a:ext cx="840105" cy="938251"/>
+                        </a:xfrm>
+                        <a:prstGeom prst="roundRect">
+                          <a:avLst/>
+                        </a:prstGeom>
+                      </wps:spPr>
+                      <wps:style>
+                        <a:lnRef idx="2">
+                          <a:schemeClr val="accent6"/>
+                        </a:lnRef>
+                        <a:fillRef idx="1">
+                          <a:schemeClr val="lt1"/>
+                        </a:fillRef>
+                        <a:effectRef idx="0">
+                          <a:schemeClr val="accent6"/>
+                        </a:effectRef>
+                        <a:fontRef idx="minor">
+                          <a:schemeClr val="dk1"/>
+                        </a:fontRef>
+                      </wps:style>
+                      <wps:txbx>
+                        <w:txbxContent>
+                          <w:p>
+                            <w:pPr>
+                              <w:jc w:val="center"/>
+                            </w:pPr>
+                            <w:r>
+                              <w:t>Tasks Manager</w:t>
+                            </w:r>
+                          </w:p>
+                        </w:txbxContent>
+                      </wps:txbx>
+                      <wps:bodyPr rot="0" spcFirstLastPara="0" vertOverflow="overflow" horzOverflow="overflow" vert="horz" wrap="square" lIns="91440" tIns="45720" rIns="91440" bIns="45720" numCol="1" spcCol="0" rtlCol="0" fromWordArt="0" anchor="ctr" anchorCtr="0" forceAA="0" compatLnSpc="1">
+                        <a:prstTxWarp prst="textNoShape">
+                          <a:avLst/>
+                        </a:prstTxWarp>
+                        <a:noAutofit/>
+                      </wps:bodyPr>
+                    </wps:wsp>
+                  </a:graphicData>
+                </a:graphic>
+                <wp14:sizeRelH relativeFrom="margin">
+                  <wp14:pctWidth>0</wp14:pctWidth>
+                </wp14:sizeRelH>
+                <wp14:sizeRelV relativeFrom="margin">
+                  <wp14:pctHeight>0</wp14:pctHeight>
+                </wp14:sizeRelV>
+              </wp:anchor>
+            </w:drawing>
+          </mc:Choice>
+          <mc:Fallback>
+            <w:pict>
+              <v:roundrect w14:anchorId="750A2566" id="Rounded Rectangle 1" o:spid="_x0000_s1027" style="position:absolute;left:0;text-align:left;margin-left:524.35pt;margin-top:302.95pt;width:66.15pt;height:73.9pt;z-index:251687936;visibility:visible;mso-wrap-style:square;mso-width-percent:0;mso-height-percent:0;mso-wrap-distance-left:9pt;mso-wrap-distance-top:0;mso-wrap-distance-right:9pt;mso-wrap-distance-bottom:0;mso-position-horizontal:absolute;mso-position-horizontal-relative:text;mso-position-vertical:absolute;mso-position-vertical-relative:text;mso-width-percent:0;mso-height-percent:0;mso-width-relative:margin;mso-height-relative:margin;v-text-anchor:middle" arcsize="10923f" o:gfxdata="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" fillcolor="white [3201]" strokecolor="#70ad47 [3209]" strokeweight="1pt">
+                <v:stroke joinstyle="miter"/>
+                <v:textbox>
+                  <w:txbxContent>
+                    <w:p>
+                      <w:pPr>
+                        <w:jc w:val="center"/>
+                      </w:pPr>
+                      <w:r>
+                        <w:t>Tasks Manager</w:t>
+                      </w:r>
+                    </w:p>
+                  </w:txbxContent>
+                </v:textbox>
+              </v:roundrect>
+            </w:pict>
+          </mc:Fallback>
+        </mc:AlternateContent>
+      </w:r>
       <w:r>
         <w:rPr>
           <w:b/>
@@ -51,10 +316,7 @@
                         <w:txbxContent>
                           <w:p>
                             <w:r>
-                              <w:t>Feed</w:t>
-                            </w:r>
-                            <w:r>
-                              <w:t>back</w:t>
+                              <w:t>Feedback</w:t>
                             </w:r>
                           </w:p>
                         </w:txbxContent>
@@ -460,10 +722,7 @@
                         <w:txbxContent>
                           <w:p>
                             <w:r>
-                              <w:t>O</w:t>
-                            </w:r>
-                            <w:r>
-                              <w:t>n/Off</w:t>
+                              <w:t>On/Off</w:t>
                             </w:r>
                           </w:p>
                         </w:txbxContent>
@@ -645,9 +904,9 @@
                       <wps:txbx>
                         <w:txbxContent>
                           <w:p>
-                            <w:pPr>
-                              <w:jc w:val="center"/>
-                            </w:pPr>
+                            <w:r>
+                              <w:t xml:space="preserve">         </w:t>
+                            </w:r>
                             <w:r>
                               <w:t>Control Module</w:t>
                             </w:r>
@@ -668,14 +927,14 @@
           </mc:Choice>
           <mc:Fallback>
             <w:pict>
-              <v:roundrect w14:anchorId="0AB6F8AE" id="Rounded Rectangle 3" o:spid="_x0000_s1031" style="position:absolute;left:0;text-align:left;margin-left:382.15pt;margin-top:303.2pt;width:209.15pt;height:73.7pt;z-index:251660288;visibility:visible;mso-wrap-style:square;mso-wrap-distance-left:9pt;mso-wrap-distance-top:0;mso-wrap-distance-right:9pt;mso-wrap-distance-bottom:0;mso-position-horizontal:absolute;mso-position-horizontal-relative:text;mso-position-vertical:absolute;mso-position-vertical-relative:text;v-text-anchor:middle" arcsize="10923f" o:gfxdata="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" fillcolor="white [3201]" strokecolor="#70ad47 [3209]" strokeweight="1pt">
+              <v:roundrect w14:anchorId="0AB6F8AE" id="Rounded Rectangle 3" o:spid="_x0000_s1033" style="position:absolute;left:0;text-align:left;margin-left:382.15pt;margin-top:303.2pt;width:209.15pt;height:73.7pt;z-index:251660288;visibility:visible;mso-wrap-style:square;mso-wrap-distance-left:9pt;mso-wrap-distance-top:0;mso-wrap-distance-right:9pt;mso-wrap-distance-bottom:0;mso-position-horizontal:absolute;mso-position-horizontal-relative:text;mso-position-vertical:absolute;mso-position-vertical-relative:text;v-text-anchor:middle" arcsize="10923f" o:gfxdata="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" fillcolor="white [3201]" strokecolor="#70ad47 [3209]" strokeweight="1pt">
                 <v:stroke joinstyle="miter"/>
                 <v:textbox>
                   <w:txbxContent>
                     <w:p>
-                      <w:pPr>
-                        <w:jc w:val="center"/>
-                      </w:pPr>
+                      <w:r>
+                        <w:t xml:space="preserve">         </w:t>
+                      </w:r>
                       <w:r>
                         <w:t>Control Module</w:t>
                       </w:r>
@@ -2040,6 +2299,7 @@
     <w:lsdException w:name="HTML Sample" w:semiHidden="1" w:unhideWhenUsed="1"/>
     <w:lsdException w:name="HTML Typewriter" w:semiHidden="1" w:unhideWhenUsed="1"/>
     <w:lsdException w:name="HTML Variable" w:semiHidden="1" w:unhideWhenUsed="1"/>
+    <w:lsdException w:name="Normal Table" w:semiHidden="1" w:unhideWhenUsed="1"/>
     <w:lsdException w:name="annotation subject" w:semiHidden="1" w:unhideWhenUsed="1"/>
     <w:lsdException w:name="No List" w:semiHidden="1" w:unhideWhenUsed="1"/>
     <w:lsdException w:name="Outline List 1" w:semiHidden="1" w:unhideWhenUsed="1"/>
@@ -2086,8 +2346,10 @@
     <w:lsdException w:name="Table Subtle 2" w:semiHidden="1" w:unhideWhenUsed="1"/>
     <w:lsdException w:name="Table Web 1" w:semiHidden="1" w:unhideWhenUsed="1"/>
     <w:lsdException w:name="Table Web 2" w:semiHidden="1" w:unhideWhenUsed="1"/>
+    <w:lsdException w:name="Table Web 3" w:semiHidden="1" w:unhideWhenUsed="1"/>
     <w:lsdException w:name="Balloon Text" w:semiHidden="1" w:unhideWhenUsed="1"/>
     <w:lsdException w:name="Table Grid" w:uiPriority="39"/>
+    <w:lsdException w:name="Table Theme" w:semiHidden="1" w:unhideWhenUsed="1"/>
     <w:lsdException w:name="Placeholder Text" w:semiHidden="1"/>
     <w:lsdException w:name="No Spacing" w:uiPriority="1" w:qFormat="1"/>
     <w:lsdException w:name="Light Shading" w:uiPriority="60"/>
@@ -2312,7 +2574,7 @@
   <w:style w:type="paragraph" w:default="1" w:styleId="Normal">
     <w:name w:val="Normal"/>
     <w:qFormat/>
-    <w:rsid w:val="001942E7"/>
+    <w:rsid w:val="00FC0C71"/>
   </w:style>
   <w:style w:type="character" w:default="1" w:styleId="DefaultParagraphFont">
     <w:name w:val="Default Paragraph Font"/>

</xml_diff>

<commit_message>
doc and firmware changes
</commit_message>
<xml_diff>
--- a/Avionics/ECU Program Chart.docx
+++ b/Avionics/ECU Program Chart.docx
@@ -6,6 +6,716 @@
       <w:pPr>
         <w:ind w:left="720" w:firstLine="720"/>
       </w:pPr>
+      <w:r>
+        <w:rPr>
+          <w:b/>
+          <w:bCs/>
+          <w:noProof/>
+          <w:sz w:val="28"/>
+          <w:szCs w:val="28"/>
+        </w:rPr>
+        <mc:AlternateContent>
+          <mc:Choice Requires="wps">
+            <w:drawing>
+              <wp:anchor distT="0" distB="0" distL="114300" distR="114300" simplePos="0" relativeHeight="251687936" behindDoc="0" locked="0" layoutInCell="1" allowOverlap="1" wp14:anchorId="750A2566" wp14:editId="64C74D37">
+                <wp:simplePos x="0" y="0"/>
+                <wp:positionH relativeFrom="column">
+                  <wp:posOffset>6674158</wp:posOffset>
+                </wp:positionH>
+                <wp:positionV relativeFrom="paragraph">
+                  <wp:posOffset>3854233</wp:posOffset>
+                </wp:positionV>
+                <wp:extent cx="840105" cy="938251"/>
+                <wp:effectExtent l="0" t="0" r="10795" b="14605"/>
+                <wp:wrapNone/>
+                <wp:docPr id="1" name="Rounded Rectangle 1"/>
+                <wp:cNvGraphicFramePr/>
+                <a:graphic xmlns:a="http://schemas.openxmlformats.org/drawingml/2006/main">
+                  <a:graphicData uri="http://schemas.microsoft.com/office/word/2010/wordprocessingShape">
+                    <wps:wsp>
+                      <wps:cNvSpPr/>
+                      <wps:spPr>
+                        <a:xfrm>
+                          <a:off x="0" y="0"/>
+                          <a:ext cx="840105" cy="938251"/>
+                        </a:xfrm>
+                        <a:prstGeom prst="roundRect">
+                          <a:avLst/>
+                        </a:prstGeom>
+                      </wps:spPr>
+                      <wps:style>
+                        <a:lnRef idx="2">
+                          <a:schemeClr val="accent6"/>
+                        </a:lnRef>
+                        <a:fillRef idx="1">
+                          <a:schemeClr val="lt1"/>
+                        </a:fillRef>
+                        <a:effectRef idx="0">
+                          <a:schemeClr val="accent6"/>
+                        </a:effectRef>
+                        <a:fontRef idx="minor">
+                          <a:schemeClr val="dk1"/>
+                        </a:fontRef>
+                      </wps:style>
+                      <wps:txbx>
+                        <w:txbxContent>
+                          <w:p>
+                            <w:pPr>
+                              <w:jc w:val="center"/>
+                            </w:pPr>
+                            <w:r>
+                              <w:t>Tasks Manager</w:t>
+                            </w:r>
+                          </w:p>
+                        </w:txbxContent>
+                      </wps:txbx>
+                      <wps:bodyPr rot="0" spcFirstLastPara="0" vertOverflow="overflow" horzOverflow="overflow" vert="horz" wrap="square" lIns="91440" tIns="45720" rIns="91440" bIns="45720" numCol="1" spcCol="0" rtlCol="0" fromWordArt="0" anchor="ctr" anchorCtr="0" forceAA="0" compatLnSpc="1">
+                        <a:prstTxWarp prst="textNoShape">
+                          <a:avLst/>
+                        </a:prstTxWarp>
+                        <a:noAutofit/>
+                      </wps:bodyPr>
+                    </wps:wsp>
+                  </a:graphicData>
+                </a:graphic>
+                <wp14:sizeRelH relativeFrom="margin">
+                  <wp14:pctWidth>0</wp14:pctWidth>
+                </wp14:sizeRelH>
+                <wp14:sizeRelV relativeFrom="margin">
+                  <wp14:pctHeight>0</wp14:pctHeight>
+                </wp14:sizeRelV>
+              </wp:anchor>
+            </w:drawing>
+          </mc:Choice>
+          <mc:Fallback>
+            <w:pict>
+              <v:roundrect w14:anchorId="750A2566" id="Rounded Rectangle 1" o:spid="_x0000_s1026" style="position:absolute;left:0;text-align:left;margin-left:525.5pt;margin-top:303.5pt;width:66.15pt;height:73.9pt;z-index:251687936;visibility:visible;mso-wrap-style:square;mso-width-percent:0;mso-height-percent:0;mso-wrap-distance-left:9pt;mso-wrap-distance-top:0;mso-wrap-distance-right:9pt;mso-wrap-distance-bottom:0;mso-position-horizontal:absolute;mso-position-horizontal-relative:text;mso-position-vertical:absolute;mso-position-vertical-relative:text;mso-width-percent:0;mso-height-percent:0;mso-width-relative:margin;mso-height-relative:margin;v-text-anchor:middle" arcsize="10923f" o:gfxdata="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" fillcolor="white [3201]" strokecolor="#70ad47 [3209]" strokeweight="1pt">
+                <v:stroke joinstyle="miter"/>
+                <v:textbox>
+                  <w:txbxContent>
+                    <w:p>
+                      <w:pPr>
+                        <w:jc w:val="center"/>
+                      </w:pPr>
+                      <w:r>
+                        <w:t>Tasks Manager</w:t>
+                      </w:r>
+                    </w:p>
+                  </w:txbxContent>
+                </v:textbox>
+              </v:roundrect>
+            </w:pict>
+          </mc:Fallback>
+        </mc:AlternateContent>
+      </w:r>
+      <w:r>
+        <w:rPr>
+          <w:b/>
+          <w:bCs/>
+          <w:noProof/>
+          <w:sz w:val="28"/>
+          <w:szCs w:val="28"/>
+        </w:rPr>
+        <mc:AlternateContent>
+          <mc:Choice Requires="wps">
+            <w:drawing>
+              <wp:anchor distT="0" distB="0" distL="114300" distR="114300" simplePos="0" relativeHeight="251700224" behindDoc="0" locked="0" layoutInCell="1" allowOverlap="1" wp14:anchorId="043509BF" wp14:editId="4A539332">
+                <wp:simplePos x="0" y="0"/>
+                <wp:positionH relativeFrom="column">
+                  <wp:posOffset>8193175</wp:posOffset>
+                </wp:positionH>
+                <wp:positionV relativeFrom="paragraph">
+                  <wp:posOffset>4123690</wp:posOffset>
+                </wp:positionV>
+                <wp:extent cx="664307" cy="304800"/>
+                <wp:effectExtent l="0" t="0" r="0" b="0"/>
+                <wp:wrapNone/>
+                <wp:docPr id="30" name="Text Box 30"/>
+                <wp:cNvGraphicFramePr/>
+                <a:graphic xmlns:a="http://schemas.openxmlformats.org/drawingml/2006/main">
+                  <a:graphicData uri="http://schemas.microsoft.com/office/word/2010/wordprocessingShape">
+                    <wps:wsp>
+                      <wps:cNvSpPr txBox="1"/>
+                      <wps:spPr>
+                        <a:xfrm>
+                          <a:off x="0" y="0"/>
+                          <a:ext cx="664307" cy="304800"/>
+                        </a:xfrm>
+                        <a:prstGeom prst="rect">
+                          <a:avLst/>
+                        </a:prstGeom>
+                        <a:noFill/>
+                        <a:ln w="6350">
+                          <a:noFill/>
+                        </a:ln>
+                      </wps:spPr>
+                      <wps:txbx>
+                        <w:txbxContent>
+                          <w:p>
+                            <w:r>
+                              <w:t>Testing</w:t>
+                            </w:r>
+                          </w:p>
+                        </w:txbxContent>
+                      </wps:txbx>
+                      <wps:bodyPr rot="0" spcFirstLastPara="0" vertOverflow="overflow" horzOverflow="overflow" vert="horz" wrap="square" lIns="91440" tIns="45720" rIns="91440" bIns="45720" numCol="1" spcCol="0" rtlCol="0" fromWordArt="0" anchor="t" anchorCtr="0" forceAA="0" compatLnSpc="1">
+                        <a:prstTxWarp prst="textNoShape">
+                          <a:avLst/>
+                        </a:prstTxWarp>
+                        <a:noAutofit/>
+                      </wps:bodyPr>
+                    </wps:wsp>
+                  </a:graphicData>
+                </a:graphic>
+                <wp14:sizeRelH relativeFrom="margin">
+                  <wp14:pctWidth>0</wp14:pctWidth>
+                </wp14:sizeRelH>
+                <wp14:sizeRelV relativeFrom="margin">
+                  <wp14:pctHeight>0</wp14:pctHeight>
+                </wp14:sizeRelV>
+              </wp:anchor>
+            </w:drawing>
+          </mc:Choice>
+          <mc:Fallback>
+            <w:pict>
+              <v:shapetype w14:anchorId="043509BF" id="_x0000_t202" coordsize="21600,21600" o:spt="202" path="m,l,21600r21600,l21600,xe">
+                <v:stroke joinstyle="miter"/>
+                <v:path gradientshapeok="t" o:connecttype="rect"/>
+              </v:shapetype>
+              <v:shape id="Text Box 30" o:spid="_x0000_s1027" type="#_x0000_t202" style="position:absolute;left:0;text-align:left;margin-left:645.15pt;margin-top:324.7pt;width:52.3pt;height:24pt;z-index:251700224;visibility:visible;mso-wrap-style:square;mso-width-percent:0;mso-height-percent:0;mso-wrap-distance-left:9pt;mso-wrap-distance-top:0;mso-wrap-distance-right:9pt;mso-wrap-distance-bottom:0;mso-position-horizontal:absolute;mso-position-horizontal-relative:text;mso-position-vertical:absolute;mso-position-vertical-relative:text;mso-width-percent:0;mso-height-percent:0;mso-width-relative:margin;mso-height-relative:margin;v-text-anchor:top" o:gfxdata="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" filled="f" stroked="f" strokeweight=".5pt">
+                <v:textbox>
+                  <w:txbxContent>
+                    <w:p>
+                      <w:r>
+                        <w:t>Testing</w:t>
+                      </w:r>
+                    </w:p>
+                  </w:txbxContent>
+                </v:textbox>
+              </v:shape>
+            </w:pict>
+          </mc:Fallback>
+        </mc:AlternateContent>
+      </w:r>
+      <w:r>
+        <w:rPr>
+          <w:b/>
+          <w:bCs/>
+          <w:noProof/>
+          <w:sz w:val="28"/>
+          <w:szCs w:val="28"/>
+        </w:rPr>
+        <mc:AlternateContent>
+          <mc:Choice Requires="wps">
+            <w:drawing>
+              <wp:anchor distT="0" distB="0" distL="114300" distR="114300" simplePos="0" relativeHeight="251698176" behindDoc="0" locked="0" layoutInCell="1" allowOverlap="1" wp14:anchorId="18C1D35E" wp14:editId="1D44C3FB">
+                <wp:simplePos x="0" y="0"/>
+                <wp:positionH relativeFrom="column">
+                  <wp:posOffset>3537020</wp:posOffset>
+                </wp:positionH>
+                <wp:positionV relativeFrom="paragraph">
+                  <wp:posOffset>5116223</wp:posOffset>
+                </wp:positionV>
+                <wp:extent cx="0" cy="163683"/>
+                <wp:effectExtent l="0" t="0" r="12700" b="14605"/>
+                <wp:wrapNone/>
+                <wp:docPr id="29" name="Straight Connector 29"/>
+                <wp:cNvGraphicFramePr/>
+                <a:graphic xmlns:a="http://schemas.openxmlformats.org/drawingml/2006/main">
+                  <a:graphicData uri="http://schemas.microsoft.com/office/word/2010/wordprocessingShape">
+                    <wps:wsp>
+                      <wps:cNvCnPr/>
+                      <wps:spPr>
+                        <a:xfrm flipV="1">
+                          <a:off x="0" y="0"/>
+                          <a:ext cx="0" cy="163683"/>
+                        </a:xfrm>
+                        <a:prstGeom prst="line">
+                          <a:avLst/>
+                        </a:prstGeom>
+                      </wps:spPr>
+                      <wps:style>
+                        <a:lnRef idx="1">
+                          <a:schemeClr val="dk1"/>
+                        </a:lnRef>
+                        <a:fillRef idx="0">
+                          <a:schemeClr val="dk1"/>
+                        </a:fillRef>
+                        <a:effectRef idx="0">
+                          <a:schemeClr val="dk1"/>
+                        </a:effectRef>
+                        <a:fontRef idx="minor">
+                          <a:schemeClr val="tx1"/>
+                        </a:fontRef>
+                      </wps:style>
+                      <wps:bodyPr/>
+                    </wps:wsp>
+                  </a:graphicData>
+                </a:graphic>
+              </wp:anchor>
+            </w:drawing>
+          </mc:Choice>
+          <mc:Fallback>
+            <w:pict>
+              <v:line w14:anchorId="25A3F5BB" id="Straight Connector 29" o:spid="_x0000_s1026" style="position:absolute;flip:y;z-index:251698176;visibility:visible;mso-wrap-style:square;mso-wrap-distance-left:9pt;mso-wrap-distance-top:0;mso-wrap-distance-right:9pt;mso-wrap-distance-bottom:0;mso-position-horizontal:absolute;mso-position-horizontal-relative:text;mso-position-vertical:absolute;mso-position-vertical-relative:text" from="278.5pt,402.85pt" to="278.5pt,415.75pt" o:gfxdata="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" strokecolor="black [3200]" strokeweight=".5pt">
+                <v:stroke joinstyle="miter"/>
+              </v:line>
+            </w:pict>
+          </mc:Fallback>
+        </mc:AlternateContent>
+      </w:r>
+      <w:r>
+        <w:rPr>
+          <w:b/>
+          <w:bCs/>
+          <w:noProof/>
+          <w:sz w:val="28"/>
+          <w:szCs w:val="28"/>
+        </w:rPr>
+        <mc:AlternateContent>
+          <mc:Choice Requires="wps">
+            <w:drawing>
+              <wp:anchor distT="0" distB="0" distL="114300" distR="114300" simplePos="0" relativeHeight="251697152" behindDoc="0" locked="0" layoutInCell="1" allowOverlap="1" wp14:anchorId="0FEA7586" wp14:editId="2CABA185">
+                <wp:simplePos x="0" y="0"/>
+                <wp:positionH relativeFrom="column">
+                  <wp:posOffset>2656840</wp:posOffset>
+                </wp:positionH>
+                <wp:positionV relativeFrom="paragraph">
+                  <wp:posOffset>5281896</wp:posOffset>
+                </wp:positionV>
+                <wp:extent cx="1758462" cy="289169"/>
+                <wp:effectExtent l="0" t="0" r="6985" b="15875"/>
+                <wp:wrapNone/>
+                <wp:docPr id="28" name="Text Box 28"/>
+                <wp:cNvGraphicFramePr/>
+                <a:graphic xmlns:a="http://schemas.openxmlformats.org/drawingml/2006/main">
+                  <a:graphicData uri="http://schemas.microsoft.com/office/word/2010/wordprocessingShape">
+                    <wps:wsp>
+                      <wps:cNvSpPr txBox="1"/>
+                      <wps:spPr>
+                        <a:xfrm>
+                          <a:off x="0" y="0"/>
+                          <a:ext cx="1758462" cy="289169"/>
+                        </a:xfrm>
+                        <a:prstGeom prst="rect">
+                          <a:avLst/>
+                        </a:prstGeom>
+                        <a:solidFill>
+                          <a:schemeClr val="lt1"/>
+                        </a:solidFill>
+                        <a:ln w="6350">
+                          <a:solidFill>
+                            <a:prstClr val="black"/>
+                          </a:solidFill>
+                        </a:ln>
+                      </wps:spPr>
+                      <wps:txbx>
+                        <w:txbxContent>
+                          <w:p>
+                            <w:r>
+                              <w:t>Rocket Central Computer</w:t>
+                            </w:r>
+                          </w:p>
+                        </w:txbxContent>
+                      </wps:txbx>
+                      <wps:bodyPr rot="0" spcFirstLastPara="0" vertOverflow="overflow" horzOverflow="overflow" vert="horz" wrap="square" lIns="91440" tIns="45720" rIns="91440" bIns="45720" numCol="1" spcCol="0" rtlCol="0" fromWordArt="0" anchor="t" anchorCtr="0" forceAA="0" compatLnSpc="1">
+                        <a:prstTxWarp prst="textNoShape">
+                          <a:avLst/>
+                        </a:prstTxWarp>
+                        <a:noAutofit/>
+                      </wps:bodyPr>
+                    </wps:wsp>
+                  </a:graphicData>
+                </a:graphic>
+                <wp14:sizeRelH relativeFrom="margin">
+                  <wp14:pctWidth>0</wp14:pctWidth>
+                </wp14:sizeRelH>
+                <wp14:sizeRelV relativeFrom="margin">
+                  <wp14:pctHeight>0</wp14:pctHeight>
+                </wp14:sizeRelV>
+              </wp:anchor>
+            </w:drawing>
+          </mc:Choice>
+          <mc:Fallback>
+            <w:pict>
+              <v:shape w14:anchorId="0FEA7586" id="Text Box 28" o:spid="_x0000_s1028" type="#_x0000_t202" style="position:absolute;left:0;text-align:left;margin-left:209.2pt;margin-top:415.9pt;width:138.45pt;height:22.75pt;z-index:251697152;visibility:visible;mso-wrap-style:square;mso-width-percent:0;mso-height-percent:0;mso-wrap-distance-left:9pt;mso-wrap-distance-top:0;mso-wrap-distance-right:9pt;mso-wrap-distance-bottom:0;mso-position-horizontal:absolute;mso-position-horizontal-relative:text;mso-position-vertical:absolute;mso-position-vertical-relative:text;mso-width-percent:0;mso-height-percent:0;mso-width-relative:margin;mso-height-relative:margin;v-text-anchor:top" o:gfxdata="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" fillcolor="white [3201]" strokeweight=".5pt">
+                <v:textbox>
+                  <w:txbxContent>
+                    <w:p>
+                      <w:r>
+                        <w:t>Rocket Central Computer</w:t>
+                      </w:r>
+                    </w:p>
+                  </w:txbxContent>
+                </v:textbox>
+              </v:shape>
+            </w:pict>
+          </mc:Fallback>
+        </mc:AlternateContent>
+      </w:r>
+      <w:r>
+        <w:rPr>
+          <w:b/>
+          <w:bCs/>
+          <w:noProof/>
+          <w:sz w:val="28"/>
+          <w:szCs w:val="28"/>
+        </w:rPr>
+        <mc:AlternateContent>
+          <mc:Choice Requires="wps">
+            <w:drawing>
+              <wp:anchor distT="0" distB="0" distL="114300" distR="114300" simplePos="0" relativeHeight="251696128" behindDoc="0" locked="0" layoutInCell="1" allowOverlap="1" wp14:anchorId="20FC2AE2" wp14:editId="11B537A4">
+                <wp:simplePos x="0" y="0"/>
+                <wp:positionH relativeFrom="column">
+                  <wp:posOffset>-961097</wp:posOffset>
+                </wp:positionH>
+                <wp:positionV relativeFrom="paragraph">
+                  <wp:posOffset>2546280</wp:posOffset>
+                </wp:positionV>
+                <wp:extent cx="664307" cy="304800"/>
+                <wp:effectExtent l="0" t="0" r="0" b="0"/>
+                <wp:wrapNone/>
+                <wp:docPr id="27" name="Text Box 27"/>
+                <wp:cNvGraphicFramePr/>
+                <a:graphic xmlns:a="http://schemas.openxmlformats.org/drawingml/2006/main">
+                  <a:graphicData uri="http://schemas.microsoft.com/office/word/2010/wordprocessingShape">
+                    <wps:wsp>
+                      <wps:cNvSpPr txBox="1"/>
+                      <wps:spPr>
+                        <a:xfrm>
+                          <a:off x="0" y="0"/>
+                          <a:ext cx="664307" cy="304800"/>
+                        </a:xfrm>
+                        <a:prstGeom prst="rect">
+                          <a:avLst/>
+                        </a:prstGeom>
+                        <a:noFill/>
+                        <a:ln w="6350">
+                          <a:noFill/>
+                        </a:ln>
+                      </wps:spPr>
+                      <wps:txbx>
+                        <w:txbxContent>
+                          <w:p>
+                            <w:r>
+                              <w:t>Testing</w:t>
+                            </w:r>
+                          </w:p>
+                        </w:txbxContent>
+                      </wps:txbx>
+                      <wps:bodyPr rot="0" spcFirstLastPara="0" vertOverflow="overflow" horzOverflow="overflow" vert="horz" wrap="square" lIns="91440" tIns="45720" rIns="91440" bIns="45720" numCol="1" spcCol="0" rtlCol="0" fromWordArt="0" anchor="t" anchorCtr="0" forceAA="0" compatLnSpc="1">
+                        <a:prstTxWarp prst="textNoShape">
+                          <a:avLst/>
+                        </a:prstTxWarp>
+                        <a:noAutofit/>
+                      </wps:bodyPr>
+                    </wps:wsp>
+                  </a:graphicData>
+                </a:graphic>
+                <wp14:sizeRelH relativeFrom="margin">
+                  <wp14:pctWidth>0</wp14:pctWidth>
+                </wp14:sizeRelH>
+                <wp14:sizeRelV relativeFrom="margin">
+                  <wp14:pctHeight>0</wp14:pctHeight>
+                </wp14:sizeRelV>
+              </wp:anchor>
+            </w:drawing>
+          </mc:Choice>
+          <mc:Fallback>
+            <w:pict>
+              <v:shape w14:anchorId="20FC2AE2" id="Text Box 27" o:spid="_x0000_s1029" type="#_x0000_t202" style="position:absolute;left:0;text-align:left;margin-left:-75.7pt;margin-top:200.5pt;width:52.3pt;height:24pt;z-index:251696128;visibility:visible;mso-wrap-style:square;mso-width-percent:0;mso-height-percent:0;mso-wrap-distance-left:9pt;mso-wrap-distance-top:0;mso-wrap-distance-right:9pt;mso-wrap-distance-bottom:0;mso-position-horizontal:absolute;mso-position-horizontal-relative:text;mso-position-vertical:absolute;mso-position-vertical-relative:text;mso-width-percent:0;mso-height-percent:0;mso-width-relative:margin;mso-height-relative:margin;v-text-anchor:top" o:gfxdata="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" filled="f" stroked="f" strokeweight=".5pt">
+                <v:textbox>
+                  <w:txbxContent>
+                    <w:p>
+                      <w:r>
+                        <w:t>Testing</w:t>
+                      </w:r>
+                    </w:p>
+                  </w:txbxContent>
+                </v:textbox>
+              </v:shape>
+            </w:pict>
+          </mc:Fallback>
+        </mc:AlternateContent>
+      </w:r>
+      <w:r>
+        <w:rPr>
+          <w:b/>
+          <w:bCs/>
+          <w:noProof/>
+          <w:sz w:val="28"/>
+          <w:szCs w:val="28"/>
+        </w:rPr>
+        <mc:AlternateContent>
+          <mc:Choice Requires="wps">
+            <w:drawing>
+              <wp:anchor distT="0" distB="0" distL="114300" distR="114300" simplePos="0" relativeHeight="251695104" behindDoc="0" locked="0" layoutInCell="1" allowOverlap="1" wp14:anchorId="740681A4" wp14:editId="5CA055D0">
+                <wp:simplePos x="0" y="0"/>
+                <wp:positionH relativeFrom="column">
+                  <wp:posOffset>7807178</wp:posOffset>
+                </wp:positionH>
+                <wp:positionV relativeFrom="paragraph">
+                  <wp:posOffset>4316242</wp:posOffset>
+                </wp:positionV>
+                <wp:extent cx="0" cy="796192"/>
+                <wp:effectExtent l="63500" t="25400" r="38100" b="17145"/>
+                <wp:wrapNone/>
+                <wp:docPr id="26" name="Straight Arrow Connector 26"/>
+                <wp:cNvGraphicFramePr/>
+                <a:graphic xmlns:a="http://schemas.openxmlformats.org/drawingml/2006/main">
+                  <a:graphicData uri="http://schemas.microsoft.com/office/word/2010/wordprocessingShape">
+                    <wps:wsp>
+                      <wps:cNvCnPr/>
+                      <wps:spPr>
+                        <a:xfrm flipV="1">
+                          <a:off x="0" y="0"/>
+                          <a:ext cx="0" cy="796192"/>
+                        </a:xfrm>
+                        <a:prstGeom prst="straightConnector1">
+                          <a:avLst/>
+                        </a:prstGeom>
+                        <a:ln>
+                          <a:tailEnd type="triangle"/>
+                        </a:ln>
+                      </wps:spPr>
+                      <wps:style>
+                        <a:lnRef idx="1">
+                          <a:schemeClr val="dk1"/>
+                        </a:lnRef>
+                        <a:fillRef idx="0">
+                          <a:schemeClr val="dk1"/>
+                        </a:fillRef>
+                        <a:effectRef idx="0">
+                          <a:schemeClr val="dk1"/>
+                        </a:effectRef>
+                        <a:fontRef idx="minor">
+                          <a:schemeClr val="tx1"/>
+                        </a:fontRef>
+                      </wps:style>
+                      <wps:bodyPr/>
+                    </wps:wsp>
+                  </a:graphicData>
+                </a:graphic>
+              </wp:anchor>
+            </w:drawing>
+          </mc:Choice>
+          <mc:Fallback>
+            <w:pict>
+              <v:shapetype w14:anchorId="5C2BE56A" id="_x0000_t32" coordsize="21600,21600" o:spt="32" o:oned="t" path="m,l21600,21600e" filled="f">
+                <v:path arrowok="t" fillok="f" o:connecttype="none"/>
+                <o:lock v:ext="edit" shapetype="t"/>
+              </v:shapetype>
+              <v:shape id="Straight Arrow Connector 26" o:spid="_x0000_s1026" type="#_x0000_t32" style="position:absolute;margin-left:614.75pt;margin-top:339.85pt;width:0;height:62.7pt;flip:y;z-index:251695104;visibility:visible;mso-wrap-style:square;mso-wrap-distance-left:9pt;mso-wrap-distance-top:0;mso-wrap-distance-right:9pt;mso-wrap-distance-bottom:0;mso-position-horizontal:absolute;mso-position-horizontal-relative:text;mso-position-vertical:absolute;mso-position-vertical-relative:text" o:gfxdata="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" strokecolor="black [3200]" strokeweight=".5pt">
+                <v:stroke endarrow="block" joinstyle="miter"/>
+              </v:shape>
+            </w:pict>
+          </mc:Fallback>
+        </mc:AlternateContent>
+      </w:r>
+      <w:r>
+        <w:rPr>
+          <w:b/>
+          <w:bCs/>
+          <w:noProof/>
+          <w:sz w:val="28"/>
+          <w:szCs w:val="28"/>
+        </w:rPr>
+        <mc:AlternateContent>
+          <mc:Choice Requires="wps">
+            <w:drawing>
+              <wp:anchor distT="0" distB="0" distL="114300" distR="114300" simplePos="0" relativeHeight="251694080" behindDoc="0" locked="0" layoutInCell="1" allowOverlap="1" wp14:anchorId="5822767C" wp14:editId="71CA193D">
+                <wp:simplePos x="0" y="0"/>
+                <wp:positionH relativeFrom="column">
+                  <wp:posOffset>-539263</wp:posOffset>
+                </wp:positionH>
+                <wp:positionV relativeFrom="paragraph">
+                  <wp:posOffset>5110871</wp:posOffset>
+                </wp:positionV>
+                <wp:extent cx="8346831" cy="0"/>
+                <wp:effectExtent l="0" t="0" r="10160" b="12700"/>
+                <wp:wrapNone/>
+                <wp:docPr id="25" name="Straight Connector 25"/>
+                <wp:cNvGraphicFramePr/>
+                <a:graphic xmlns:a="http://schemas.openxmlformats.org/drawingml/2006/main">
+                  <a:graphicData uri="http://schemas.microsoft.com/office/word/2010/wordprocessingShape">
+                    <wps:wsp>
+                      <wps:cNvCnPr/>
+                      <wps:spPr>
+                        <a:xfrm>
+                          <a:off x="0" y="0"/>
+                          <a:ext cx="8346831" cy="0"/>
+                        </a:xfrm>
+                        <a:prstGeom prst="line">
+                          <a:avLst/>
+                        </a:prstGeom>
+                      </wps:spPr>
+                      <wps:style>
+                        <a:lnRef idx="1">
+                          <a:schemeClr val="dk1"/>
+                        </a:lnRef>
+                        <a:fillRef idx="0">
+                          <a:schemeClr val="dk1"/>
+                        </a:fillRef>
+                        <a:effectRef idx="0">
+                          <a:schemeClr val="dk1"/>
+                        </a:effectRef>
+                        <a:fontRef idx="minor">
+                          <a:schemeClr val="tx1"/>
+                        </a:fontRef>
+                      </wps:style>
+                      <wps:bodyPr/>
+                    </wps:wsp>
+                  </a:graphicData>
+                </a:graphic>
+              </wp:anchor>
+            </w:drawing>
+          </mc:Choice>
+          <mc:Fallback>
+            <w:pict>
+              <v:line w14:anchorId="6E032C2D" id="Straight Connector 25" o:spid="_x0000_s1026" style="position:absolute;z-index:251694080;visibility:visible;mso-wrap-style:square;mso-wrap-distance-left:9pt;mso-wrap-distance-top:0;mso-wrap-distance-right:9pt;mso-wrap-distance-bottom:0;mso-position-horizontal:absolute;mso-position-horizontal-relative:text;mso-position-vertical:absolute;mso-position-vertical-relative:text" from="-42.45pt,402.45pt" to="614.8pt,402.45pt" o:gfxdata="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" strokecolor="black [3200]" strokeweight=".5pt">
+                <v:stroke joinstyle="miter"/>
+              </v:line>
+            </w:pict>
+          </mc:Fallback>
+        </mc:AlternateContent>
+      </w:r>
+      <w:r>
+        <w:rPr>
+          <w:b/>
+          <w:bCs/>
+          <w:noProof/>
+          <w:sz w:val="28"/>
+          <w:szCs w:val="28"/>
+        </w:rPr>
+        <mc:AlternateContent>
+          <mc:Choice Requires="wps">
+            <w:drawing>
+              <wp:anchor distT="0" distB="0" distL="114300" distR="114300" simplePos="0" relativeHeight="251693056" behindDoc="0" locked="0" layoutInCell="1" allowOverlap="1" wp14:anchorId="1E0F5C82" wp14:editId="6630254D">
+                <wp:simplePos x="0" y="0"/>
+                <wp:positionH relativeFrom="column">
+                  <wp:posOffset>-539262</wp:posOffset>
+                </wp:positionH>
+                <wp:positionV relativeFrom="paragraph">
+                  <wp:posOffset>2917288</wp:posOffset>
+                </wp:positionV>
+                <wp:extent cx="0" cy="2195146"/>
+                <wp:effectExtent l="0" t="0" r="12700" b="15240"/>
+                <wp:wrapNone/>
+                <wp:docPr id="24" name="Straight Connector 24"/>
+                <wp:cNvGraphicFramePr/>
+                <a:graphic xmlns:a="http://schemas.openxmlformats.org/drawingml/2006/main">
+                  <a:graphicData uri="http://schemas.microsoft.com/office/word/2010/wordprocessingShape">
+                    <wps:wsp>
+                      <wps:cNvCnPr/>
+                      <wps:spPr>
+                        <a:xfrm>
+                          <a:off x="0" y="0"/>
+                          <a:ext cx="0" cy="2195146"/>
+                        </a:xfrm>
+                        <a:prstGeom prst="line">
+                          <a:avLst/>
+                        </a:prstGeom>
+                      </wps:spPr>
+                      <wps:style>
+                        <a:lnRef idx="1">
+                          <a:schemeClr val="dk1"/>
+                        </a:lnRef>
+                        <a:fillRef idx="0">
+                          <a:schemeClr val="dk1"/>
+                        </a:fillRef>
+                        <a:effectRef idx="0">
+                          <a:schemeClr val="dk1"/>
+                        </a:effectRef>
+                        <a:fontRef idx="minor">
+                          <a:schemeClr val="tx1"/>
+                        </a:fontRef>
+                      </wps:style>
+                      <wps:bodyPr/>
+                    </wps:wsp>
+                  </a:graphicData>
+                </a:graphic>
+              </wp:anchor>
+            </w:drawing>
+          </mc:Choice>
+          <mc:Fallback>
+            <w:pict>
+              <v:line w14:anchorId="34A3B6F3" id="Straight Connector 24" o:spid="_x0000_s1026" style="position:absolute;z-index:251693056;visibility:visible;mso-wrap-style:square;mso-wrap-distance-left:9pt;mso-wrap-distance-top:0;mso-wrap-distance-right:9pt;mso-wrap-distance-bottom:0;mso-position-horizontal:absolute;mso-position-horizontal-relative:text;mso-position-vertical:absolute;mso-position-vertical-relative:text" from="-42.45pt,229.7pt" to="-42.45pt,402.55pt" o:gfxdata="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" strokecolor="black [3200]" strokeweight=".5pt">
+                <v:stroke joinstyle="miter"/>
+              </v:line>
+            </w:pict>
+          </mc:Fallback>
+        </mc:AlternateContent>
+      </w:r>
+      <w:r>
+        <w:rPr>
+          <w:b/>
+          <w:bCs/>
+          <w:noProof/>
+          <w:sz w:val="28"/>
+          <w:szCs w:val="28"/>
+        </w:rPr>
+        <mc:AlternateContent>
+          <mc:Choice Requires="wps">
+            <w:drawing>
+              <wp:anchor distT="0" distB="0" distL="114300" distR="114300" simplePos="0" relativeHeight="251692032" behindDoc="0" locked="0" layoutInCell="1" allowOverlap="1" wp14:anchorId="5AF8EA82" wp14:editId="0D4BEBA2">
+                <wp:simplePos x="0" y="0"/>
+                <wp:positionH relativeFrom="column">
+                  <wp:posOffset>-758092</wp:posOffset>
+                </wp:positionH>
+                <wp:positionV relativeFrom="paragraph">
+                  <wp:posOffset>2917288</wp:posOffset>
+                </wp:positionV>
+                <wp:extent cx="398584" cy="0"/>
+                <wp:effectExtent l="25400" t="63500" r="0" b="76200"/>
+                <wp:wrapNone/>
+                <wp:docPr id="10" name="Straight Arrow Connector 10"/>
+                <wp:cNvGraphicFramePr/>
+                <a:graphic xmlns:a="http://schemas.openxmlformats.org/drawingml/2006/main">
+                  <a:graphicData uri="http://schemas.microsoft.com/office/word/2010/wordprocessingShape">
+                    <wps:wsp>
+                      <wps:cNvCnPr/>
+                      <wps:spPr>
+                        <a:xfrm flipH="1">
+                          <a:off x="0" y="0"/>
+                          <a:ext cx="398584" cy="0"/>
+                        </a:xfrm>
+                        <a:prstGeom prst="straightConnector1">
+                          <a:avLst/>
+                        </a:prstGeom>
+                        <a:ln>
+                          <a:tailEnd type="triangle"/>
+                        </a:ln>
+                      </wps:spPr>
+                      <wps:style>
+                        <a:lnRef idx="1">
+                          <a:schemeClr val="dk1"/>
+                        </a:lnRef>
+                        <a:fillRef idx="0">
+                          <a:schemeClr val="dk1"/>
+                        </a:fillRef>
+                        <a:effectRef idx="0">
+                          <a:schemeClr val="dk1"/>
+                        </a:effectRef>
+                        <a:fontRef idx="minor">
+                          <a:schemeClr val="tx1"/>
+                        </a:fontRef>
+                      </wps:style>
+                      <wps:bodyPr/>
+                    </wps:wsp>
+                  </a:graphicData>
+                </a:graphic>
+              </wp:anchor>
+            </w:drawing>
+          </mc:Choice>
+          <mc:Fallback>
+            <w:pict>
+              <v:shape w14:anchorId="1AEB8676" id="Straight Arrow Connector 10" o:spid="_x0000_s1026" type="#_x0000_t32" style="position:absolute;margin-left:-59.7pt;margin-top:229.7pt;width:31.4pt;height:0;flip:x;z-index:251692032;visibility:visible;mso-wrap-style:square;mso-wrap-distance-left:9pt;mso-wrap-distance-top:0;mso-wrap-distance-right:9pt;mso-wrap-distance-bottom:0;mso-position-horizontal:absolute;mso-position-horizontal-relative:text;mso-position-vertical:absolute;mso-position-vertical-relative:text" o:gfxdata="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" strokecolor="black [3200]" strokeweight=".5pt">
+                <v:stroke endarrow="block" joinstyle="miter"/>
+              </v:shape>
+            </w:pict>
+          </mc:Fallback>
+        </mc:AlternateContent>
+      </w:r>
       <w:r>
         <w:rPr>
           <w:b/>
@@ -106,7 +816,7 @@
         <mc:AlternateContent>
           <mc:Choice Requires="wps">
             <w:drawing>
-              <wp:anchor distT="0" distB="0" distL="114300" distR="114300" simplePos="0" relativeHeight="251688960" behindDoc="0" locked="0" layoutInCell="1" allowOverlap="1" wp14:anchorId="7AB2B11A" wp14:editId="777DB4F1">
+              <wp:anchor distT="0" distB="0" distL="114300" distR="114300" simplePos="0" relativeHeight="251688960" behindDoc="0" locked="0" layoutInCell="1" allowOverlap="1" wp14:anchorId="7AB2B11A" wp14:editId="2B20E459">
                 <wp:simplePos x="0" y="0"/>
                 <wp:positionH relativeFrom="column">
                   <wp:posOffset>7506350</wp:posOffset>
@@ -158,115 +868,9 @@
           </mc:Choice>
           <mc:Fallback>
             <w:pict>
-              <v:shapetype w14:anchorId="16E199D0" id="_x0000_t32" coordsize="21600,21600" o:spt="32" o:oned="t" path="m,l21600,21600e" filled="f">
-                <v:path arrowok="t" fillok="f" o:connecttype="none"/>
-                <o:lock v:ext="edit" shapetype="t"/>
-              </v:shapetype>
-              <v:shape id="Straight Arrow Connector 4" o:spid="_x0000_s1026" type="#_x0000_t32" style="position:absolute;margin-left:591.05pt;margin-top:339.8pt;width:44.15pt;height:0;flip:x;z-index:251688960;visibility:visible;mso-wrap-style:square;mso-wrap-distance-left:9pt;mso-wrap-distance-top:0;mso-wrap-distance-right:9pt;mso-wrap-distance-bottom:0;mso-position-horizontal:absolute;mso-position-horizontal-relative:text;mso-position-vertical:absolute;mso-position-vertical-relative:text" o:gfxdata="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" strokecolor="black [3200]" strokeweight=".5pt">
+              <v:shape w14:anchorId="461A44B5" id="Straight Arrow Connector 4" o:spid="_x0000_s1026" type="#_x0000_t32" style="position:absolute;margin-left:591.05pt;margin-top:339.8pt;width:44.15pt;height:0;flip:x;z-index:251688960;visibility:visible;mso-wrap-style:square;mso-wrap-distance-left:9pt;mso-wrap-distance-top:0;mso-wrap-distance-right:9pt;mso-wrap-distance-bottom:0;mso-position-horizontal:absolute;mso-position-horizontal-relative:text;mso-position-vertical:absolute;mso-position-vertical-relative:text" o:gfxdata="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" strokecolor="black [3200]" strokeweight=".5pt">
                 <v:stroke endarrow="block" joinstyle="miter"/>
               </v:shape>
-            </w:pict>
-          </mc:Fallback>
-        </mc:AlternateContent>
-      </w:r>
-      <w:r>
-        <w:rPr>
-          <w:b/>
-          <w:bCs/>
-          <w:noProof/>
-          <w:sz w:val="28"/>
-          <w:szCs w:val="28"/>
-        </w:rPr>
-        <mc:AlternateContent>
-          <mc:Choice Requires="wps">
-            <w:drawing>
-              <wp:anchor distT="0" distB="0" distL="114300" distR="114300" simplePos="0" relativeHeight="251687936" behindDoc="0" locked="0" layoutInCell="1" allowOverlap="1" wp14:anchorId="750A2566" wp14:editId="45966254">
-                <wp:simplePos x="0" y="0"/>
-                <wp:positionH relativeFrom="column">
-                  <wp:posOffset>6659137</wp:posOffset>
-                </wp:positionH>
-                <wp:positionV relativeFrom="paragraph">
-                  <wp:posOffset>3847171</wp:posOffset>
-                </wp:positionV>
-                <wp:extent cx="840105" cy="938251"/>
-                <wp:effectExtent l="0" t="0" r="10795" b="14605"/>
-                <wp:wrapNone/>
-                <wp:docPr id="1" name="Rounded Rectangle 1"/>
-                <wp:cNvGraphicFramePr/>
-                <a:graphic xmlns:a="http://schemas.openxmlformats.org/drawingml/2006/main">
-                  <a:graphicData uri="http://schemas.microsoft.com/office/word/2010/wordprocessingShape">
-                    <wps:wsp>
-                      <wps:cNvSpPr/>
-                      <wps:spPr>
-                        <a:xfrm>
-                          <a:off x="0" y="0"/>
-                          <a:ext cx="840105" cy="938251"/>
-                        </a:xfrm>
-                        <a:prstGeom prst="roundRect">
-                          <a:avLst/>
-                        </a:prstGeom>
-                      </wps:spPr>
-                      <wps:style>
-                        <a:lnRef idx="2">
-                          <a:schemeClr val="accent6"/>
-                        </a:lnRef>
-                        <a:fillRef idx="1">
-                          <a:schemeClr val="lt1"/>
-                        </a:fillRef>
-                        <a:effectRef idx="0">
-                          <a:schemeClr val="accent6"/>
-                        </a:effectRef>
-                        <a:fontRef idx="minor">
-                          <a:schemeClr val="dk1"/>
-                        </a:fontRef>
-                      </wps:style>
-                      <wps:txbx>
-                        <w:txbxContent>
-                          <w:p>
-                            <w:pPr>
-                              <w:jc w:val="center"/>
-                            </w:pPr>
-                            <w:r>
-                              <w:t>Tasks Manager</w:t>
-                            </w:r>
-                          </w:p>
-                        </w:txbxContent>
-                      </wps:txbx>
-                      <wps:bodyPr rot="0" spcFirstLastPara="0" vertOverflow="overflow" horzOverflow="overflow" vert="horz" wrap="square" lIns="91440" tIns="45720" rIns="91440" bIns="45720" numCol="1" spcCol="0" rtlCol="0" fromWordArt="0" anchor="ctr" anchorCtr="0" forceAA="0" compatLnSpc="1">
-                        <a:prstTxWarp prst="textNoShape">
-                          <a:avLst/>
-                        </a:prstTxWarp>
-                        <a:noAutofit/>
-                      </wps:bodyPr>
-                    </wps:wsp>
-                  </a:graphicData>
-                </a:graphic>
-                <wp14:sizeRelH relativeFrom="margin">
-                  <wp14:pctWidth>0</wp14:pctWidth>
-                </wp14:sizeRelH>
-                <wp14:sizeRelV relativeFrom="margin">
-                  <wp14:pctHeight>0</wp14:pctHeight>
-                </wp14:sizeRelV>
-              </wp:anchor>
-            </w:drawing>
-          </mc:Choice>
-          <mc:Fallback>
-            <w:pict>
-              <v:roundrect w14:anchorId="750A2566" id="Rounded Rectangle 1" o:spid="_x0000_s1027" style="position:absolute;left:0;text-align:left;margin-left:524.35pt;margin-top:302.95pt;width:66.15pt;height:73.9pt;z-index:251687936;visibility:visible;mso-wrap-style:square;mso-width-percent:0;mso-height-percent:0;mso-wrap-distance-left:9pt;mso-wrap-distance-top:0;mso-wrap-distance-right:9pt;mso-wrap-distance-bottom:0;mso-position-horizontal:absolute;mso-position-horizontal-relative:text;mso-position-vertical:absolute;mso-position-vertical-relative:text;mso-width-percent:0;mso-height-percent:0;mso-width-relative:margin;mso-height-relative:margin;v-text-anchor:middle" arcsize="10923f" o:gfxdata="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" fillcolor="white [3201]" strokecolor="#70ad47 [3209]" strokeweight="1pt">
-                <v:stroke joinstyle="miter"/>
-                <v:textbox>
-                  <w:txbxContent>
-                    <w:p>
-                      <w:pPr>
-                        <w:jc w:val="center"/>
-                      </w:pPr>
-                      <w:r>
-                        <w:t>Tasks Manager</w:t>
-                      </w:r>
-                    </w:p>
-                  </w:txbxContent>
-                </v:textbox>
-              </v:roundrect>
             </w:pict>
           </mc:Fallback>
         </mc:AlternateContent>
@@ -2574,7 +3178,7 @@
   <w:style w:type="paragraph" w:default="1" w:styleId="Normal">
     <w:name w:val="Normal"/>
     <w:qFormat/>
-    <w:rsid w:val="00FC0C71"/>
+    <w:rsid w:val="00A86E79"/>
   </w:style>
   <w:style w:type="character" w:default="1" w:styleId="DefaultParagraphFont">
     <w:name w:val="Default Paragraph Font"/>

</xml_diff>

<commit_message>
Update to AETS to include predefined comparison-based termination circumstances (unfinished)
</commit_message>
<xml_diff>
--- a/Avionics/ECU Program Chart.docx
+++ b/Avionics/ECU Program Chart.docx
@@ -1913,6 +1913,9 @@
                               <w:t xml:space="preserve">         </w:t>
                             </w:r>
                             <w:r>
+                              <w:t xml:space="preserve">   </w:t>
+                            </w:r>
+                            <w:r>
                               <w:t>Control Module</w:t>
                             </w:r>
                           </w:p>
@@ -1939,6 +1942,9 @@
                     <w:p>
                       <w:r>
                         <w:t xml:space="preserve">         </w:t>
+                      </w:r>
+                      <w:r>
+                        <w:t xml:space="preserve">   </w:t>
                       </w:r>
                       <w:r>
                         <w:t>Control Module</w:t>
@@ -2959,7 +2965,116 @@
     <w:p/>
     <w:p/>
     <w:p/>
-    <w:p/>
+    <w:p>
+      <w:r>
+        <w:rPr>
+          <w:b/>
+          <w:bCs/>
+          <w:noProof/>
+          <w:sz w:val="28"/>
+          <w:szCs w:val="28"/>
+        </w:rPr>
+        <mc:AlternateContent>
+          <mc:Choice Requires="wps">
+            <w:drawing>
+              <wp:anchor distT="0" distB="0" distL="114300" distR="114300" simplePos="0" relativeHeight="251704320" behindDoc="0" locked="0" layoutInCell="1" allowOverlap="1" wp14:anchorId="02C9B82D" wp14:editId="6B4CD8AC">
+                <wp:simplePos x="0" y="0"/>
+                <wp:positionH relativeFrom="column">
+                  <wp:posOffset>4310380</wp:posOffset>
+                </wp:positionH>
+                <wp:positionV relativeFrom="paragraph">
+                  <wp:posOffset>97790</wp:posOffset>
+                </wp:positionV>
+                <wp:extent cx="840105" cy="938251"/>
+                <wp:effectExtent l="0" t="0" r="10795" b="14605"/>
+                <wp:wrapNone/>
+                <wp:docPr id="31" name="Rounded Rectangle 31"/>
+                <wp:cNvGraphicFramePr/>
+                <a:graphic xmlns:a="http://schemas.openxmlformats.org/drawingml/2006/main">
+                  <a:graphicData uri="http://schemas.microsoft.com/office/word/2010/wordprocessingShape">
+                    <wps:wsp>
+                      <wps:cNvSpPr/>
+                      <wps:spPr>
+                        <a:xfrm>
+                          <a:off x="0" y="0"/>
+                          <a:ext cx="840105" cy="938251"/>
+                        </a:xfrm>
+                        <a:prstGeom prst="roundRect">
+                          <a:avLst/>
+                        </a:prstGeom>
+                      </wps:spPr>
+                      <wps:style>
+                        <a:lnRef idx="2">
+                          <a:schemeClr val="accent6"/>
+                        </a:lnRef>
+                        <a:fillRef idx="1">
+                          <a:schemeClr val="lt1"/>
+                        </a:fillRef>
+                        <a:effectRef idx="0">
+                          <a:schemeClr val="accent6"/>
+                        </a:effectRef>
+                        <a:fontRef idx="minor">
+                          <a:schemeClr val="dk1"/>
+                        </a:fontRef>
+                      </wps:style>
+                      <wps:txbx>
+                        <w:txbxContent>
+                          <w:p>
+                            <w:pPr>
+                              <w:jc w:val="center"/>
+                            </w:pPr>
+                            <w:r>
+                              <w:t>A</w:t>
+                            </w:r>
+                            <w:r>
+                              <w:t>bort Manager</w:t>
+                            </w:r>
+                          </w:p>
+                        </w:txbxContent>
+                      </wps:txbx>
+                      <wps:bodyPr rot="0" spcFirstLastPara="0" vertOverflow="overflow" horzOverflow="overflow" vert="horz" wrap="square" lIns="91440" tIns="45720" rIns="91440" bIns="45720" numCol="1" spcCol="0" rtlCol="0" fromWordArt="0" anchor="ctr" anchorCtr="0" forceAA="0" compatLnSpc="1">
+                        <a:prstTxWarp prst="textNoShape">
+                          <a:avLst/>
+                        </a:prstTxWarp>
+                        <a:noAutofit/>
+                      </wps:bodyPr>
+                    </wps:wsp>
+                  </a:graphicData>
+                </a:graphic>
+                <wp14:sizeRelH relativeFrom="margin">
+                  <wp14:pctWidth>0</wp14:pctWidth>
+                </wp14:sizeRelH>
+                <wp14:sizeRelV relativeFrom="margin">
+                  <wp14:pctHeight>0</wp14:pctHeight>
+                </wp14:sizeRelV>
+              </wp:anchor>
+            </w:drawing>
+          </mc:Choice>
+          <mc:Fallback>
+            <w:pict>
+              <v:roundrect w14:anchorId="02C9B82D" id="Rounded Rectangle 31" o:spid="_x0000_s1043" style="position:absolute;margin-left:339.4pt;margin-top:7.7pt;width:66.15pt;height:73.9pt;z-index:251704320;visibility:visible;mso-wrap-style:square;mso-width-percent:0;mso-height-percent:0;mso-wrap-distance-left:9pt;mso-wrap-distance-top:0;mso-wrap-distance-right:9pt;mso-wrap-distance-bottom:0;mso-position-horizontal:absolute;mso-position-horizontal-relative:text;mso-position-vertical:absolute;mso-position-vertical-relative:text;mso-width-percent:0;mso-height-percent:0;mso-width-relative:margin;mso-height-relative:margin;v-text-anchor:middle" arcsize="10923f" o:gfxdata="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" fillcolor="white [3201]" strokecolor="#70ad47 [3209]" strokeweight="1pt">
+                <v:stroke joinstyle="miter"/>
+                <v:textbox>
+                  <w:txbxContent>
+                    <w:p>
+                      <w:pPr>
+                        <w:jc w:val="center"/>
+                      </w:pPr>
+                      <w:r>
+                        <w:t>A</w:t>
+                      </w:r>
+                      <w:r>
+                        <w:t>bort Manager</w:t>
+                      </w:r>
+                    </w:p>
+                  </w:txbxContent>
+                </v:textbox>
+              </v:roundrect>
+            </w:pict>
+          </mc:Fallback>
+        </mc:AlternateContent>
+      </w:r>
+    </w:p>
     <w:p/>
     <w:p/>
     <w:p/>

</xml_diff>